<commit_message>
ALTERAÇÃO DO REQUISITO UC_04
</commit_message>
<xml_diff>
--- a/SPRINT 2/Sprint Planning_Requisitos_Sprint2.docx
+++ b/SPRINT 2/Sprint Planning_Requisitos_Sprint2.docx
@@ -286,7 +286,16 @@
               <w:jc w:val="center"/>
             </w:pPr>
             <w:r>
-              <w:t>O sistema deve permitir pesquisa de leilões por data, sexo, raça e idade.</w:t>
+              <w:t>O sistema deve permiti</w:t>
+            </w:r>
+            <w:r>
+              <w:t xml:space="preserve">r pesquisa de leilões por data e </w:t>
+            </w:r>
+            <w:r>
+              <w:t>raça</w:t>
+            </w:r>
+            <w:r>
+              <w:t>.</w:t>
             </w:r>
           </w:p>
         </w:tc>

</xml_diff>